<commit_message>
Update Taller 4 - Betina Cortés, Lida Rivera, Nelson Lopez, Yilmer Palacios FINAL.docx
</commit_message>
<xml_diff>
--- a/Document/Taller 4 - Betina Cortés, Lida Rivera, Nelson Lopez, Yilmer Palacios FINAL.docx
+++ b/Document/Taller 4 - Betina Cortés, Lida Rivera, Nelson Lopez, Yilmer Palacios FINAL.docx
@@ -95,116 +95,345 @@
     </w:p>
     <w:p>
       <w:pPr>
-        <w:pStyle w:val="Prrafodelista"/>
-        <w:spacing w:line="276" w:lineRule="auto"/>
-        <w:ind w:left="567"/>
-        <w:rPr>
-          <w:rFonts w:ascii="Garamond" w:hAnsi="Garamond"/>
-          <w:b/>
-          <w:bCs/>
-        </w:rPr>
-      </w:pPr>
+        <w:spacing w:before="100" w:beforeAutospacing="1" w:after="100" w:afterAutospacing="1"/>
+        <w:jc w:val="both"/>
+        <w:rPr>
+          <w:rFonts w:ascii="Garamond" w:hAnsi="Garamond"/>
+          <w:lang w:val="es-CO"/>
+        </w:rPr>
+      </w:pPr>
+      <w:r>
+        <w:rPr>
+          <w:rFonts w:ascii="Garamond" w:hAnsi="Garamond"/>
+          <w:color w:val="000000" w:themeColor="text1"/>
+        </w:rPr>
+        <w:t xml:space="preserve">En los últimos años, </w:t>
+      </w:r>
+      <w:r>
+        <w:rPr>
+          <w:rFonts w:ascii="Garamond" w:hAnsi="Garamond"/>
+          <w:color w:val="000000" w:themeColor="text1"/>
+        </w:rPr>
+        <w:t>se ha generado un especial interés por parte de la academia para realizar análisis técnicos sobre las redes sociales que conduzcan</w:t>
+      </w:r>
+      <w:r>
+        <w:rPr>
+          <w:rFonts w:ascii="Garamond" w:hAnsi="Garamond"/>
+          <w:color w:val="000000" w:themeColor="text1"/>
+        </w:rPr>
+        <w:t xml:space="preserve"> a generar evidencia principalmente en época de comicios</w:t>
+      </w:r>
+      <w:r>
+        <w:rPr>
+          <w:rFonts w:ascii="Garamond" w:hAnsi="Garamond"/>
+          <w:color w:val="000000" w:themeColor="text1"/>
+        </w:rPr>
+        <w:t xml:space="preserve">, para </w:t>
+      </w:r>
+      <w:r>
+        <w:rPr>
+          <w:rFonts w:ascii="Garamond" w:hAnsi="Garamond"/>
+          <w:color w:val="000000" w:themeColor="text1"/>
+        </w:rPr>
+        <w:t xml:space="preserve">la toma de decisiones de </w:t>
+      </w:r>
+      <w:r>
+        <w:rPr>
+          <w:rFonts w:ascii="Garamond" w:hAnsi="Garamond"/>
+          <w:color w:val="000000" w:themeColor="text1"/>
+        </w:rPr>
+        <w:t xml:space="preserve">los partidos políticos, candidatos y ciudadanos. Caso puntual objeto de análisis es la red social Twitter, la cual se ha convertido en una de las más empleadas en el mundo, </w:t>
+      </w:r>
+      <w:r>
+        <w:rPr>
+          <w:rFonts w:ascii="Garamond" w:hAnsi="Garamond"/>
+          <w:color w:val="000000" w:themeColor="text1"/>
+        </w:rPr>
+        <w:t xml:space="preserve">al ser un espacio que </w:t>
+      </w:r>
+      <w:r>
+        <w:rPr>
+          <w:rFonts w:ascii="Garamond" w:hAnsi="Garamond"/>
+          <w:color w:val="000000" w:themeColor="text1"/>
+        </w:rPr>
+        <w:t xml:space="preserve">permite a las personas comunicar y estar en contacto a través de mensajes rápidos y frecuentes. </w:t>
+      </w:r>
+      <w:r>
+        <w:rPr>
+          <w:rFonts w:ascii="Garamond" w:hAnsi="Garamond"/>
+          <w:color w:val="000000" w:themeColor="text1"/>
+        </w:rPr>
+        <w:t>Los</w:t>
+      </w:r>
+      <w:r>
+        <w:rPr>
+          <w:rFonts w:ascii="Garamond" w:hAnsi="Garamond"/>
+          <w:color w:val="000000" w:themeColor="text1"/>
+        </w:rPr>
+        <w:t xml:space="preserve"> Tweets que pueden contener fotos, videos, enlaces y texto</w:t>
+      </w:r>
+      <w:r>
+        <w:rPr>
+          <w:rFonts w:ascii="Garamond" w:hAnsi="Garamond"/>
+          <w:color w:val="000000" w:themeColor="text1"/>
+        </w:rPr>
+        <w:t xml:space="preserve"> </w:t>
+      </w:r>
+      <w:r>
+        <w:rPr>
+          <w:rFonts w:ascii="Garamond" w:hAnsi="Garamond"/>
+          <w:color w:val="000000" w:themeColor="text1"/>
+        </w:rPr>
+        <w:t>(</w:t>
+      </w:r>
+      <w:proofErr w:type="spellStart"/>
+      <w:r>
+        <w:rPr>
+          <w:rFonts w:ascii="Garamond" w:hAnsi="Garamond"/>
+          <w:color w:val="000000" w:themeColor="text1"/>
+        </w:rPr>
+        <w:t>Eskibel</w:t>
+      </w:r>
+      <w:proofErr w:type="spellEnd"/>
+      <w:r>
+        <w:rPr>
+          <w:rFonts w:ascii="Garamond" w:hAnsi="Garamond"/>
+          <w:color w:val="000000" w:themeColor="text1"/>
+        </w:rPr>
+        <w:t>, 2022)</w:t>
+      </w:r>
+      <w:r>
+        <w:rPr>
+          <w:rFonts w:ascii="Garamond" w:hAnsi="Garamond"/>
+          <w:color w:val="000000" w:themeColor="text1"/>
+        </w:rPr>
+        <w:t xml:space="preserve">, y </w:t>
+      </w:r>
+      <w:r>
+        <w:rPr>
+          <w:rFonts w:ascii="Garamond" w:hAnsi="Garamond"/>
+          <w:color w:val="000000" w:themeColor="text1"/>
+        </w:rPr>
+        <w:t xml:space="preserve">especialmente por las siguientes características </w:t>
+      </w:r>
+      <w:r>
+        <w:rPr>
+          <w:rFonts w:ascii="Garamond" w:hAnsi="Garamond"/>
+          <w:lang w:val="es-CO"/>
+        </w:rPr>
+        <w:t>(</w:t>
+      </w:r>
+      <w:r>
+        <w:rPr>
+          <w:rFonts w:ascii="Garamond" w:hAnsi="Garamond"/>
+          <w:lang w:val="es-CO"/>
+        </w:rPr>
+        <w:t>Gomila, 2020)</w:t>
+      </w:r>
+      <w:r>
+        <w:rPr>
+          <w:rFonts w:ascii="Garamond" w:hAnsi="Garamond"/>
+          <w:lang w:val="es-CO"/>
+        </w:rPr>
+        <w:t xml:space="preserve">: </w:t>
+      </w:r>
     </w:p>
     <w:p>
       <w:pPr>
-        <w:spacing w:after="240"/>
+        <w:spacing w:before="100" w:beforeAutospacing="1" w:after="100" w:afterAutospacing="1"/>
         <w:jc w:val="both"/>
         <w:rPr>
           <w:rFonts w:ascii="Garamond" w:hAnsi="Garamond"/>
           <w:color w:val="000000" w:themeColor="text1"/>
-          <w:highlight w:val="yellow"/>
-        </w:rPr>
-      </w:pPr>
-      <w:r>
-        <w:rPr>
-          <w:rFonts w:ascii="Garamond" w:hAnsi="Garamond"/>
-          <w:color w:val="000000" w:themeColor="text1"/>
-          <w:highlight w:val="yellow"/>
-        </w:rPr>
-        <w:t>Twitter es un servicio que permite que los grupos de amigos, familiares y compañeros de trabajo se comuniquen y estén en contacto a través de mensajes rápidos y frecuentes. Las personas publican Tweets, que pueden contener fotos, videos, enlaces y texto. Estos mensajes se publican en tu perfil, se envían a tus </w:t>
-      </w:r>
-      <w:hyperlink r:id="rId8" w:tgtFrame="_blank" w:history="1">
-        <w:r>
-          <w:rPr>
-            <w:rFonts w:ascii="Garamond" w:hAnsi="Garamond"/>
-            <w:color w:val="000000" w:themeColor="text1"/>
-            <w:highlight w:val="yellow"/>
-          </w:rPr>
-          <w:t>seguidores</w:t>
-        </w:r>
-      </w:hyperlink>
-      <w:r>
-        <w:rPr>
-          <w:rFonts w:ascii="Garamond" w:hAnsi="Garamond"/>
-          <w:color w:val="000000" w:themeColor="text1"/>
-          <w:highlight w:val="yellow"/>
-        </w:rPr>
-        <w:t> y también se pueden encontrar a través de la búsqueda de Twitter. Obtén más información sobre </w:t>
-      </w:r>
-      <w:hyperlink r:id="rId9" w:history="1">
-        <w:r>
-          <w:rPr>
-            <w:rFonts w:ascii="Garamond" w:hAnsi="Garamond"/>
-            <w:color w:val="000000" w:themeColor="text1"/>
-            <w:highlight w:val="yellow"/>
-          </w:rPr>
-          <w:t>cómo usar Twitter</w:t>
-        </w:r>
-      </w:hyperlink>
-      <w:r>
-        <w:rPr>
-          <w:rFonts w:ascii="Garamond" w:hAnsi="Garamond"/>
-          <w:color w:val="000000" w:themeColor="text1"/>
-          <w:highlight w:val="yellow"/>
+        </w:rPr>
+      </w:pPr>
+      <w:r>
+        <w:rPr>
+          <w:rFonts w:ascii="Garamond" w:hAnsi="Garamond"/>
+          <w:color w:val="000000" w:themeColor="text1"/>
+          <w:lang w:val="es-CO"/>
+        </w:rPr>
+        <w:t xml:space="preserve">1). </w:t>
+      </w:r>
+      <w:r>
+        <w:rPr>
+          <w:rFonts w:ascii="Garamond" w:hAnsi="Garamond"/>
+          <w:color w:val="000000" w:themeColor="text1"/>
+        </w:rPr>
+        <w:t>Es una plataforma que</w:t>
+      </w:r>
+      <w:r>
+        <w:rPr>
+          <w:rFonts w:ascii="Garamond" w:hAnsi="Garamond"/>
+          <w:color w:val="000000" w:themeColor="text1"/>
+        </w:rPr>
+        <w:t xml:space="preserve"> favorece la </w:t>
+      </w:r>
+      <w:proofErr w:type="spellStart"/>
+      <w:r>
+        <w:rPr>
+          <w:rFonts w:ascii="Garamond" w:hAnsi="Garamond"/>
+          <w:color w:val="000000" w:themeColor="text1"/>
+        </w:rPr>
+        <w:t>viralidad</w:t>
+      </w:r>
+      <w:proofErr w:type="spellEnd"/>
+      <w:r>
+        <w:rPr>
+          <w:rFonts w:ascii="Garamond" w:hAnsi="Garamond"/>
+          <w:color w:val="000000" w:themeColor="text1"/>
+        </w:rPr>
+        <w:t xml:space="preserve"> de la información publicada en comparación con otras redes sociales, dado su diseño, interfaz y disponibilidad de recursos (</w:t>
+      </w:r>
+      <w:r>
+        <w:rPr>
+          <w:rFonts w:ascii="Garamond" w:hAnsi="Garamond"/>
+          <w:color w:val="000000" w:themeColor="text1"/>
+        </w:rPr>
+        <w:t xml:space="preserve">hashtags, </w:t>
+      </w:r>
+      <w:proofErr w:type="spellStart"/>
+      <w:r>
+        <w:rPr>
+          <w:rFonts w:ascii="Garamond" w:hAnsi="Garamond"/>
+          <w:color w:val="000000" w:themeColor="text1"/>
+        </w:rPr>
+        <w:t>retuits</w:t>
+      </w:r>
+      <w:proofErr w:type="spellEnd"/>
+      <w:r>
+        <w:rPr>
+          <w:rFonts w:ascii="Garamond" w:hAnsi="Garamond"/>
+          <w:color w:val="000000" w:themeColor="text1"/>
+        </w:rPr>
+        <w:t xml:space="preserve"> y </w:t>
+      </w:r>
+      <w:r>
+        <w:rPr>
+          <w:rFonts w:ascii="Garamond" w:hAnsi="Garamond"/>
+          <w:color w:val="000000" w:themeColor="text1"/>
+        </w:rPr>
+        <w:t>etiquetas</w:t>
+      </w:r>
+      <w:r>
+        <w:rPr>
+          <w:rFonts w:ascii="Garamond" w:hAnsi="Garamond"/>
+          <w:color w:val="000000" w:themeColor="text1"/>
+        </w:rPr>
+        <w:t>)</w:t>
+      </w:r>
+      <w:r>
+        <w:rPr>
+          <w:rFonts w:ascii="Garamond" w:hAnsi="Garamond"/>
+          <w:color w:val="000000" w:themeColor="text1"/>
+        </w:rPr>
+        <w:t xml:space="preserve">; 2). </w:t>
+      </w:r>
+      <w:r>
+        <w:rPr>
+          <w:rFonts w:ascii="Garamond" w:hAnsi="Garamond"/>
+          <w:color w:val="000000" w:themeColor="text1"/>
+        </w:rPr>
+        <w:t xml:space="preserve">Es </w:t>
+      </w:r>
+      <w:r>
+        <w:rPr>
+          <w:rFonts w:ascii="Garamond" w:hAnsi="Garamond"/>
+          <w:color w:val="000000" w:themeColor="text1"/>
+        </w:rPr>
+        <w:t xml:space="preserve">la red social </w:t>
+      </w:r>
+      <w:r>
+        <w:rPr>
+          <w:rFonts w:ascii="Garamond" w:hAnsi="Garamond"/>
+          <w:color w:val="000000" w:themeColor="text1"/>
+        </w:rPr>
+        <w:t>más utilizad</w:t>
+      </w:r>
+      <w:r>
+        <w:rPr>
+          <w:rFonts w:ascii="Garamond" w:hAnsi="Garamond"/>
+          <w:color w:val="000000" w:themeColor="text1"/>
+        </w:rPr>
+        <w:t>a</w:t>
+      </w:r>
+      <w:r>
+        <w:rPr>
+          <w:rFonts w:ascii="Garamond" w:hAnsi="Garamond"/>
+          <w:color w:val="000000" w:themeColor="text1"/>
+        </w:rPr>
+        <w:t xml:space="preserve"> por el sistema político y el mediático. Es decir, a pesar de no ser la plataforma más empleada, es la que tiene el público más influyente</w:t>
+      </w:r>
+      <w:r>
+        <w:rPr>
+          <w:rFonts w:ascii="Garamond" w:hAnsi="Garamond"/>
+          <w:color w:val="000000" w:themeColor="text1"/>
+        </w:rPr>
+        <w:t xml:space="preserve">; 3). </w:t>
+      </w:r>
+      <w:r>
+        <w:rPr>
+          <w:rFonts w:ascii="Garamond" w:hAnsi="Garamond"/>
+          <w:color w:val="000000" w:themeColor="text1"/>
+        </w:rPr>
+        <w:t>Twitter se ha convertido en una herramienta fundamental para el diseño y la ejecución de la estrategia comunicativa en campaña electoral de los partidos políticos</w:t>
+      </w:r>
+      <w:r>
+        <w:rPr>
+          <w:rFonts w:ascii="Garamond" w:hAnsi="Garamond"/>
+          <w:color w:val="000000" w:themeColor="text1"/>
+        </w:rPr>
+        <w:t xml:space="preserve"> y; 4). </w:t>
+      </w:r>
+      <w:r>
+        <w:rPr>
+          <w:rFonts w:ascii="Garamond" w:hAnsi="Garamond"/>
+          <w:color w:val="000000" w:themeColor="text1"/>
+        </w:rPr>
+        <w:t xml:space="preserve">Su estructura </w:t>
+      </w:r>
+      <w:r>
+        <w:rPr>
+          <w:rFonts w:ascii="Garamond" w:hAnsi="Garamond"/>
+          <w:color w:val="000000" w:themeColor="text1"/>
+        </w:rPr>
+        <w:t xml:space="preserve">facilita </w:t>
+      </w:r>
+      <w:r>
+        <w:rPr>
+          <w:rFonts w:ascii="Garamond" w:hAnsi="Garamond"/>
+          <w:color w:val="000000" w:themeColor="text1"/>
+        </w:rPr>
+        <w:t>a los investigadores un acceso más directo a los datos, simplificando su extracción, procesamiento y análisis</w:t>
+      </w:r>
+      <w:r>
+        <w:rPr>
+          <w:rFonts w:ascii="Garamond" w:hAnsi="Garamond"/>
+          <w:color w:val="000000" w:themeColor="text1"/>
+        </w:rPr>
+        <w:t xml:space="preserve"> </w:t>
+      </w:r>
+      <w:r>
+        <w:rPr>
+          <w:rFonts w:ascii="Garamond" w:hAnsi="Garamond"/>
+          <w:lang w:val="es-CO"/>
+        </w:rPr>
+        <w:t>(</w:t>
+      </w:r>
+      <w:r>
+        <w:rPr>
+          <w:rFonts w:ascii="Garamond" w:hAnsi="Garamond"/>
+          <w:lang w:val="es-CO"/>
+        </w:rPr>
+        <w:t>Gomila, 2020)</w:t>
+      </w:r>
+      <w:r>
+        <w:rPr>
+          <w:rFonts w:ascii="Garamond" w:hAnsi="Garamond"/>
+          <w:color w:val="000000" w:themeColor="text1"/>
         </w:rPr>
         <w:t>.</w:t>
       </w:r>
-    </w:p>
-    <w:p>
-      <w:pPr>
-        <w:jc w:val="both"/>
-        <w:rPr>
-          <w:rFonts w:ascii="Garamond" w:hAnsi="Garamond"/>
-          <w:color w:val="000000" w:themeColor="text1"/>
-          <w:highlight w:val="yellow"/>
-        </w:rPr>
-      </w:pPr>
-      <w:r>
-        <w:rPr>
-          <w:rFonts w:ascii="Garamond" w:hAnsi="Garamond"/>
-          <w:color w:val="000000" w:themeColor="text1"/>
-          <w:highlight w:val="yellow"/>
-        </w:rPr>
-        <w:t>Un Tweet es un mensaje publicado en Twitter; puede contener fotos, videos, enlaces y texto. Pulsa o haz clic en el botón para Twittear cuando quieras publicar una actualización en tu perfil. Para obtener más información, consulta nuestro artículo </w:t>
-      </w:r>
-      <w:hyperlink r:id="rId10" w:tgtFrame="_blank" w:history="1">
-        <w:r>
-          <w:rPr>
-            <w:rFonts w:ascii="Garamond" w:hAnsi="Garamond"/>
-            <w:color w:val="000000" w:themeColor="text1"/>
-            <w:highlight w:val="yellow"/>
-          </w:rPr>
-          <w:t>Publicar un Tweet</w:t>
-        </w:r>
-      </w:hyperlink>
-      <w:r>
-        <w:rPr>
-          <w:rFonts w:ascii="Garamond" w:hAnsi="Garamond"/>
-          <w:color w:val="000000" w:themeColor="text1"/>
-          <w:highlight w:val="yellow"/>
-        </w:rPr>
-        <w:t>.</w:t>
-      </w:r>
-    </w:p>
-    <w:p>
-      <w:pPr>
-        <w:jc w:val="both"/>
-        <w:rPr>
-          <w:rFonts w:ascii="Garamond" w:hAnsi="Garamond"/>
-          <w:color w:val="000000" w:themeColor="text1"/>
-          <w:highlight w:val="yellow"/>
-        </w:rPr>
-      </w:pPr>
     </w:p>
     <w:p>
       <w:pPr>
@@ -213,206 +442,58 @@
         <w:spacing w:before="0" w:beforeAutospacing="0" w:after="0" w:afterAutospacing="0"/>
         <w:jc w:val="both"/>
         <w:rPr>
-          <w:rFonts w:ascii="Garamond" w:eastAsiaTheme="minorHAnsi" w:hAnsi="Garamond" w:cstheme="minorBidi"/>
-          <w:color w:val="000000" w:themeColor="text1"/>
-          <w:highlight w:val="yellow"/>
-          <w:lang w:val="es-ES_tradnl" w:eastAsia="en-US"/>
-        </w:rPr>
-      </w:pPr>
-      <w:r>
-        <w:rPr>
-          <w:rFonts w:ascii="Garamond" w:eastAsiaTheme="minorHAnsi" w:hAnsi="Garamond" w:cstheme="minorBidi"/>
-          <w:color w:val="000000" w:themeColor="text1"/>
-          <w:highlight w:val="yellow"/>
-          <w:lang w:val="es-ES_tradnl" w:eastAsia="en-US"/>
-        </w:rPr>
-        <w:t>Es un hecho en todo el mundo. Los políticos prefieren Twitter. Candidatos, gobernantes, dirigentes, militantes…La campaña electoral de Obama en 2008 marcó el camino. Twitter fue una de sus herramientas más novedosas, y el día de la elección ya tenía 100 mil seguidores. En 2012, apenas 4 años después, Obama llegó al día de la elección con 20 millones de seguidores.</w:t>
-      </w:r>
-    </w:p>
-    <w:p>
-      <w:pPr>
-        <w:pStyle w:val="NormalWeb"/>
-        <w:shd w:val="clear" w:color="auto" w:fill="FFFFFF"/>
-        <w:spacing w:before="0" w:beforeAutospacing="0" w:after="0" w:afterAutospacing="0"/>
-        <w:jc w:val="both"/>
-        <w:rPr>
-          <w:rFonts w:ascii="Garamond" w:eastAsiaTheme="minorHAnsi" w:hAnsi="Garamond" w:cstheme="minorBidi"/>
-          <w:color w:val="000000" w:themeColor="text1"/>
-          <w:highlight w:val="yellow"/>
-          <w:lang w:val="es-ES_tradnl" w:eastAsia="en-US"/>
-        </w:rPr>
-      </w:pPr>
-    </w:p>
-    <w:p>
-      <w:pPr>
-        <w:pStyle w:val="NormalWeb"/>
-        <w:shd w:val="clear" w:color="auto" w:fill="FFFFFF"/>
-        <w:spacing w:before="0" w:beforeAutospacing="0" w:after="0" w:afterAutospacing="0"/>
-        <w:jc w:val="both"/>
-        <w:rPr>
-          <w:rFonts w:ascii="Garamond" w:eastAsiaTheme="minorHAnsi" w:hAnsi="Garamond" w:cstheme="minorBidi"/>
-          <w:color w:val="000000" w:themeColor="text1"/>
-          <w:highlight w:val="yellow"/>
-          <w:lang w:val="es-ES_tradnl" w:eastAsia="en-US"/>
-        </w:rPr>
-      </w:pPr>
-    </w:p>
-    <w:p>
-      <w:pPr>
-        <w:pStyle w:val="NormalWeb"/>
-        <w:shd w:val="clear" w:color="auto" w:fill="FFFFFF"/>
-        <w:spacing w:before="0" w:beforeAutospacing="0" w:after="0" w:afterAutospacing="0"/>
-        <w:jc w:val="both"/>
-        <w:rPr>
-          <w:rFonts w:ascii="Garamond" w:eastAsiaTheme="minorHAnsi" w:hAnsi="Garamond" w:cstheme="minorBidi"/>
-          <w:color w:val="000000" w:themeColor="text1"/>
-          <w:lang w:val="es-ES_tradnl" w:eastAsia="en-US"/>
-        </w:rPr>
-      </w:pPr>
-      <w:proofErr w:type="spellStart"/>
-      <w:r>
-        <w:rPr>
-          <w:rFonts w:ascii="Garamond" w:hAnsi="Garamond"/>
-          <w:color w:val="000000" w:themeColor="text1"/>
-          <w:highlight w:val="yellow"/>
-        </w:rPr>
-        <w:t>Eskibel</w:t>
-      </w:r>
-      <w:proofErr w:type="spellEnd"/>
-      <w:r>
-        <w:rPr>
-          <w:rFonts w:ascii="Garamond" w:hAnsi="Garamond"/>
-          <w:color w:val="000000" w:themeColor="text1"/>
-          <w:highlight w:val="yellow"/>
-        </w:rPr>
-        <w:t>, D., (2022).</w:t>
-      </w:r>
-    </w:p>
-    <w:p>
-      <w:pPr>
-        <w:spacing w:before="100" w:beforeAutospacing="1" w:after="100" w:afterAutospacing="1"/>
-        <w:jc w:val="both"/>
-        <w:rPr>
-          <w:rFonts w:ascii="Garamond" w:hAnsi="Garamond"/>
-          <w:color w:val="000000" w:themeColor="text1"/>
-        </w:rPr>
-      </w:pPr>
-      <w:r>
-        <w:rPr>
-          <w:rFonts w:ascii="Garamond" w:hAnsi="Garamond"/>
-          <w:color w:val="000000" w:themeColor="text1"/>
-        </w:rPr>
-        <w:t xml:space="preserve">En los últimos años, </w:t>
-      </w:r>
-      <w:r>
-        <w:rPr>
-          <w:rFonts w:ascii="Garamond" w:hAnsi="Garamond"/>
-          <w:color w:val="000000" w:themeColor="text1"/>
-        </w:rPr>
-        <w:t>se ha generado un especial interés por parte de la academia para realizar análisis técnicos sobre las redes sociales que conduzcan a generar evidencia principalmente en época de comicios</w:t>
-      </w:r>
-      <w:r>
-        <w:rPr>
-          <w:rFonts w:ascii="Garamond" w:hAnsi="Garamond"/>
-          <w:color w:val="000000" w:themeColor="text1"/>
-        </w:rPr>
-        <w:t xml:space="preserve">, para los partidos políticos, candidatos y ciudadanos. Caso puntual objeto de análisis es la red social Twitter, la cual se ha convertido en una de las más empleadas en el mundo, especialmente por las siguientes características </w:t>
-      </w:r>
-      <w:r>
-        <w:rPr>
-          <w:rFonts w:ascii="Garamond" w:hAnsi="Garamond"/>
-          <w:lang w:val="es-CO"/>
-        </w:rPr>
-        <w:t>(</w:t>
-      </w:r>
-      <w:r>
-        <w:rPr>
-          <w:rFonts w:ascii="Garamond" w:hAnsi="Garamond"/>
-          <w:lang w:val="es-CO"/>
-        </w:rPr>
-        <w:t>Gomila, 2020)</w:t>
-      </w:r>
-      <w:r>
-        <w:rPr>
-          <w:rFonts w:ascii="Garamond" w:hAnsi="Garamond"/>
-          <w:lang w:val="es-CO"/>
-        </w:rPr>
-        <w:t xml:space="preserve">: </w:t>
-      </w:r>
-      <w:r>
-        <w:rPr>
-          <w:rFonts w:ascii="Garamond" w:hAnsi="Garamond"/>
-          <w:color w:val="000000" w:themeColor="text1"/>
-          <w:lang w:val="es-CO"/>
-        </w:rPr>
-        <w:t xml:space="preserve">1). </w:t>
-      </w:r>
-      <w:r>
-        <w:rPr>
-          <w:rFonts w:ascii="Garamond" w:hAnsi="Garamond"/>
-          <w:color w:val="000000" w:themeColor="text1"/>
-        </w:rPr>
-        <w:t>Es una plataforma que</w:t>
-      </w:r>
-      <w:r>
-        <w:rPr>
-          <w:rFonts w:ascii="Garamond" w:hAnsi="Garamond"/>
-          <w:color w:val="000000" w:themeColor="text1"/>
-        </w:rPr>
-        <w:t xml:space="preserve"> favorece la </w:t>
-      </w:r>
-      <w:proofErr w:type="spellStart"/>
-      <w:r>
-        <w:rPr>
-          <w:rFonts w:ascii="Garamond" w:hAnsi="Garamond"/>
-          <w:color w:val="000000" w:themeColor="text1"/>
-        </w:rPr>
-        <w:t>viralidad</w:t>
-      </w:r>
-      <w:proofErr w:type="spellEnd"/>
-      <w:r>
-        <w:rPr>
-          <w:rFonts w:ascii="Garamond" w:hAnsi="Garamond"/>
-          <w:color w:val="000000" w:themeColor="text1"/>
-        </w:rPr>
-        <w:t xml:space="preserve"> de la información publicada en comparación con otras redes sociales, dado su diseño, interfaz y disponibilidad de recursos (</w:t>
-      </w:r>
-      <w:r>
-        <w:rPr>
-          <w:rFonts w:ascii="Garamond" w:hAnsi="Garamond"/>
-          <w:color w:val="000000" w:themeColor="text1"/>
-        </w:rPr>
-        <w:t xml:space="preserve">hashtags, </w:t>
-      </w:r>
-      <w:proofErr w:type="spellStart"/>
-      <w:r>
-        <w:rPr>
-          <w:rFonts w:ascii="Garamond" w:hAnsi="Garamond"/>
-          <w:color w:val="000000" w:themeColor="text1"/>
-        </w:rPr>
-        <w:t>retuits</w:t>
-      </w:r>
-      <w:proofErr w:type="spellEnd"/>
-      <w:r>
-        <w:rPr>
-          <w:rFonts w:ascii="Garamond" w:hAnsi="Garamond"/>
-          <w:color w:val="000000" w:themeColor="text1"/>
-        </w:rPr>
-        <w:t xml:space="preserve"> y </w:t>
-      </w:r>
-      <w:r>
-        <w:rPr>
-          <w:rFonts w:ascii="Garamond" w:hAnsi="Garamond"/>
-          <w:color w:val="000000" w:themeColor="text1"/>
-        </w:rPr>
-        <w:t>etiquetas</w:t>
-      </w:r>
-      <w:r>
-        <w:rPr>
-          <w:rFonts w:ascii="Garamond" w:hAnsi="Garamond"/>
-          <w:color w:val="000000" w:themeColor="text1"/>
-        </w:rPr>
-        <w:t>)</w:t>
+          <w:rFonts w:ascii="Garamond" w:hAnsi="Garamond"/>
+          <w:color w:val="000000" w:themeColor="text1"/>
+        </w:rPr>
+      </w:pPr>
+      <w:r>
+        <w:rPr>
+          <w:rFonts w:ascii="Garamond" w:hAnsi="Garamond"/>
+          <w:color w:val="000000" w:themeColor="text1"/>
+        </w:rPr>
+        <w:t xml:space="preserve">Adicionalmente, esta social media cuenta con características que la hacen única a la hora </w:t>
+      </w:r>
+      <w:r>
+        <w:rPr>
+          <w:rFonts w:ascii="Garamond" w:hAnsi="Garamond"/>
+          <w:color w:val="000000" w:themeColor="text1"/>
+        </w:rPr>
+        <w:t xml:space="preserve">de compararlas con otras. Entre </w:t>
+      </w:r>
+      <w:r>
+        <w:rPr>
+          <w:rFonts w:ascii="Garamond" w:hAnsi="Garamond"/>
+          <w:color w:val="000000" w:themeColor="text1"/>
+        </w:rPr>
+        <w:t xml:space="preserve">las cuales se destacan: 1). Impacto: </w:t>
+      </w:r>
+      <w:r>
+        <w:rPr>
+          <w:rFonts w:ascii="Garamond" w:hAnsi="Garamond"/>
+          <w:color w:val="000000" w:themeColor="text1"/>
+        </w:rPr>
+        <w:t>E</w:t>
+      </w:r>
+      <w:r>
+        <w:rPr>
+          <w:rFonts w:ascii="Garamond" w:hAnsi="Garamond"/>
+          <w:color w:val="000000" w:themeColor="text1"/>
+        </w:rPr>
+        <w:t>stán los líderes de opinión</w:t>
+      </w:r>
+      <w:r>
+        <w:rPr>
+          <w:rFonts w:ascii="Garamond" w:hAnsi="Garamond"/>
+          <w:color w:val="000000" w:themeColor="text1"/>
+        </w:rPr>
+        <w:t>, p</w:t>
+      </w:r>
+      <w:r>
+        <w:rPr>
+          <w:rFonts w:ascii="Garamond" w:hAnsi="Garamond"/>
+          <w:color w:val="000000" w:themeColor="text1"/>
+        </w:rPr>
+        <w:t>olíticos, gobernantes, candidatos, dirigentes, periodistas, medios de comunicación, referentes sociales y culturales, formadores de opinión, gente activa e influyente</w:t>
       </w:r>
       <w:r>
         <w:rPr>
@@ -426,180 +507,6 @@
           <w:rFonts w:ascii="Garamond" w:hAnsi="Garamond"/>
           <w:color w:val="000000" w:themeColor="text1"/>
         </w:rPr>
-        <w:t xml:space="preserve">Es </w:t>
-      </w:r>
-      <w:r>
-        <w:rPr>
-          <w:rFonts w:ascii="Garamond" w:hAnsi="Garamond"/>
-          <w:color w:val="000000" w:themeColor="text1"/>
-        </w:rPr>
-        <w:t xml:space="preserve">la red social </w:t>
-      </w:r>
-      <w:r>
-        <w:rPr>
-          <w:rFonts w:ascii="Garamond" w:hAnsi="Garamond"/>
-          <w:color w:val="000000" w:themeColor="text1"/>
-        </w:rPr>
-        <w:t>más utilizad</w:t>
-      </w:r>
-      <w:r>
-        <w:rPr>
-          <w:rFonts w:ascii="Garamond" w:hAnsi="Garamond"/>
-          <w:color w:val="000000" w:themeColor="text1"/>
-        </w:rPr>
-        <w:t>a</w:t>
-      </w:r>
-      <w:r>
-        <w:rPr>
-          <w:rFonts w:ascii="Garamond" w:hAnsi="Garamond"/>
-          <w:color w:val="000000" w:themeColor="text1"/>
-        </w:rPr>
-        <w:t xml:space="preserve"> por el sistema político y el mediático. Es decir, a pesar de no ser la plataforma más empleada, es la que tiene el público más influyente</w:t>
-      </w:r>
-      <w:r>
-        <w:rPr>
-          <w:rFonts w:ascii="Garamond" w:hAnsi="Garamond"/>
-          <w:color w:val="000000" w:themeColor="text1"/>
-        </w:rPr>
-        <w:t xml:space="preserve">; 3). </w:t>
-      </w:r>
-      <w:r>
-        <w:rPr>
-          <w:rFonts w:ascii="Garamond" w:hAnsi="Garamond"/>
-          <w:color w:val="000000" w:themeColor="text1"/>
-        </w:rPr>
-        <w:t>Twitter se ha convertido en una herramienta fundamental para el diseño y la ejecución de la estrategia comunicativa en campaña electoral de los partidos políticos</w:t>
-      </w:r>
-      <w:r>
-        <w:rPr>
-          <w:rFonts w:ascii="Garamond" w:hAnsi="Garamond"/>
-          <w:color w:val="000000" w:themeColor="text1"/>
-        </w:rPr>
-        <w:t xml:space="preserve"> y; 4). </w:t>
-      </w:r>
-      <w:r>
-        <w:rPr>
-          <w:rFonts w:ascii="Garamond" w:hAnsi="Garamond"/>
-          <w:color w:val="000000" w:themeColor="text1"/>
-        </w:rPr>
-        <w:t xml:space="preserve">Su estructura </w:t>
-      </w:r>
-      <w:r>
-        <w:rPr>
-          <w:rFonts w:ascii="Garamond" w:hAnsi="Garamond"/>
-          <w:color w:val="000000" w:themeColor="text1"/>
-        </w:rPr>
-        <w:t xml:space="preserve">facilita </w:t>
-      </w:r>
-      <w:r>
-        <w:rPr>
-          <w:rFonts w:ascii="Garamond" w:hAnsi="Garamond"/>
-          <w:color w:val="000000" w:themeColor="text1"/>
-        </w:rPr>
-        <w:t>a los investigadores un acceso más directo a los datos, simplificando su extracción, procesamiento y análisis</w:t>
-      </w:r>
-      <w:r>
-        <w:rPr>
-          <w:rFonts w:ascii="Garamond" w:hAnsi="Garamond"/>
-          <w:color w:val="000000" w:themeColor="text1"/>
-        </w:rPr>
-        <w:t xml:space="preserve"> </w:t>
-      </w:r>
-      <w:r>
-        <w:rPr>
-          <w:rFonts w:ascii="Garamond" w:hAnsi="Garamond"/>
-          <w:lang w:val="es-CO"/>
-        </w:rPr>
-        <w:t>(</w:t>
-      </w:r>
-      <w:r>
-        <w:rPr>
-          <w:rFonts w:ascii="Garamond" w:hAnsi="Garamond"/>
-          <w:lang w:val="es-CO"/>
-        </w:rPr>
-        <w:t>Gomila, 2020)</w:t>
-      </w:r>
-      <w:r>
-        <w:rPr>
-          <w:rFonts w:ascii="Garamond" w:hAnsi="Garamond"/>
-          <w:color w:val="000000" w:themeColor="text1"/>
-        </w:rPr>
-        <w:t>.</w:t>
-      </w:r>
-    </w:p>
-    <w:p>
-      <w:pPr>
-        <w:pStyle w:val="NormalWeb"/>
-        <w:shd w:val="clear" w:color="auto" w:fill="FFFFFF"/>
-        <w:spacing w:before="0" w:beforeAutospacing="0" w:after="0" w:afterAutospacing="0"/>
-        <w:jc w:val="both"/>
-        <w:rPr>
-          <w:rFonts w:ascii="Garamond" w:eastAsiaTheme="minorHAnsi" w:hAnsi="Garamond" w:cstheme="minorBidi"/>
-          <w:color w:val="000000" w:themeColor="text1"/>
-          <w:lang w:val="es-ES_tradnl" w:eastAsia="en-US"/>
-        </w:rPr>
-      </w:pPr>
-      <w:r>
-        <w:rPr>
-          <w:rFonts w:ascii="Garamond" w:hAnsi="Garamond"/>
-          <w:color w:val="000000" w:themeColor="text1"/>
-        </w:rPr>
-        <w:t xml:space="preserve">Adicionalmente, esta social media cuenta con características que la hacen única a la hora </w:t>
-      </w:r>
-      <w:r>
-        <w:rPr>
-          <w:rFonts w:ascii="Garamond" w:hAnsi="Garamond"/>
-          <w:color w:val="000000" w:themeColor="text1"/>
-        </w:rPr>
-        <w:t xml:space="preserve">de compararlas con otras. Entre </w:t>
-      </w:r>
-      <w:r>
-        <w:rPr>
-          <w:rFonts w:ascii="Garamond" w:hAnsi="Garamond"/>
-          <w:color w:val="000000" w:themeColor="text1"/>
-        </w:rPr>
-        <w:t xml:space="preserve">las cuales se destacan: 1). Impacto: </w:t>
-      </w:r>
-      <w:r>
-        <w:rPr>
-          <w:rFonts w:ascii="Garamond" w:hAnsi="Garamond"/>
-          <w:color w:val="000000" w:themeColor="text1"/>
-        </w:rPr>
-        <w:t>E</w:t>
-      </w:r>
-      <w:r>
-        <w:rPr>
-          <w:rFonts w:ascii="Garamond" w:hAnsi="Garamond"/>
-          <w:color w:val="000000" w:themeColor="text1"/>
-        </w:rPr>
-        <w:t>stán los líderes de opinión</w:t>
-      </w:r>
-      <w:r>
-        <w:rPr>
-          <w:rFonts w:ascii="Garamond" w:hAnsi="Garamond"/>
-          <w:color w:val="000000" w:themeColor="text1"/>
-        </w:rPr>
-        <w:t>, p</w:t>
-      </w:r>
-      <w:r>
-        <w:rPr>
-          <w:rFonts w:ascii="Garamond" w:hAnsi="Garamond"/>
-          <w:color w:val="000000" w:themeColor="text1"/>
-        </w:rPr>
-        <w:t>olíticos, gobernantes, candidatos, dirigentes, periodistas, medios de comunicación, referentes sociales y culturales, formadores de opinión, gente activa e influyente</w:t>
-      </w:r>
-      <w:r>
-        <w:rPr>
-          <w:rFonts w:ascii="Garamond" w:hAnsi="Garamond"/>
-          <w:color w:val="000000" w:themeColor="text1"/>
-        </w:rPr>
-        <w:t xml:space="preserve">; 2). </w:t>
-      </w:r>
-      <w:r>
-        <w:rPr>
-          <w:rFonts w:ascii="Garamond" w:hAnsi="Garamond"/>
-          <w:color w:val="000000" w:themeColor="text1"/>
-        </w:rPr>
         <w:t>Noticia</w:t>
       </w:r>
       <w:r>
@@ -616,7 +523,7 @@
         </w:rPr>
         <w:t>uele ser una </w:t>
       </w:r>
-      <w:hyperlink r:id="rId11" w:tgtFrame="_blank" w:tooltip="10 mandamientos para colocar al candidato en las noticias" w:history="1">
+      <w:hyperlink r:id="rId8" w:tgtFrame="_blank" w:tooltip="10 mandamientos para colocar al candidato en las noticias" w:history="1">
         <w:r>
           <w:rPr>
             <w:rFonts w:ascii="Garamond" w:hAnsi="Garamond"/>
@@ -644,7 +551,21 @@
           <w:rFonts w:ascii="Garamond" w:hAnsi="Garamond"/>
           <w:color w:val="000000" w:themeColor="text1"/>
         </w:rPr>
-        <w:t>Contacto. Es una forma rápida de contactar con personas relevantes para el político</w:t>
+        <w:t>Contacto</w:t>
+      </w:r>
+      <w:r>
+        <w:rPr>
+          <w:rFonts w:ascii="Garamond" w:hAnsi="Garamond"/>
+          <w:color w:val="000000" w:themeColor="text1"/>
+        </w:rPr>
+        <w:t>: e</w:t>
+      </w:r>
+      <w:r>
+        <w:rPr>
+          <w:rFonts w:ascii="Garamond" w:hAnsi="Garamond"/>
+          <w:color w:val="000000" w:themeColor="text1"/>
+        </w:rPr>
+        <w:t>s una forma rápida de contactar con personas relevantes para el político</w:t>
       </w:r>
       <w:r>
         <w:rPr>
@@ -658,7 +579,21 @@
           <w:rFonts w:ascii="Garamond" w:hAnsi="Garamond"/>
           <w:color w:val="000000" w:themeColor="text1"/>
         </w:rPr>
-        <w:t>Brevedad. Un tweet son 140 caracteres. No es una columna ni un discurso ni unas largas declaraciones</w:t>
+        <w:t>Brevedad</w:t>
+      </w:r>
+      <w:r>
+        <w:rPr>
+          <w:rFonts w:ascii="Garamond" w:hAnsi="Garamond"/>
+          <w:color w:val="000000" w:themeColor="text1"/>
+        </w:rPr>
+        <w:t>: u</w:t>
+      </w:r>
+      <w:r>
+        <w:rPr>
+          <w:rFonts w:ascii="Garamond" w:hAnsi="Garamond"/>
+          <w:color w:val="000000" w:themeColor="text1"/>
+        </w:rPr>
+        <w:t>n tweet son 140 caracteres. No es una columna ni un discurso ni unas largas declaraciones</w:t>
       </w:r>
       <w:r>
         <w:rPr>
@@ -672,7 +607,21 @@
           <w:rFonts w:ascii="Garamond" w:hAnsi="Garamond"/>
           <w:color w:val="000000" w:themeColor="text1"/>
         </w:rPr>
-        <w:t>Velocidad. Es una herramienta ideal para difundir o seguir en tiempo real las novedades de un evento que está desarrollándose</w:t>
+        <w:t>Velocidad</w:t>
+      </w:r>
+      <w:r>
+        <w:rPr>
+          <w:rFonts w:ascii="Garamond" w:hAnsi="Garamond"/>
+          <w:color w:val="000000" w:themeColor="text1"/>
+        </w:rPr>
+        <w:t>: e</w:t>
+      </w:r>
+      <w:r>
+        <w:rPr>
+          <w:rFonts w:ascii="Garamond" w:hAnsi="Garamond"/>
+          <w:color w:val="000000" w:themeColor="text1"/>
+        </w:rPr>
+        <w:t>s una herramienta ideal para difundir o seguir en tiempo real las novedades de un evento que está desarrollándose</w:t>
       </w:r>
       <w:r>
         <w:rPr>
@@ -686,7 +635,21 @@
           <w:rFonts w:ascii="Garamond" w:hAnsi="Garamond"/>
           <w:color w:val="000000" w:themeColor="text1"/>
         </w:rPr>
-        <w:t>Interacción. Permite intercambiar ideas, dialogar, discutir, defender posiciones, responder</w:t>
+        <w:t>Interacción</w:t>
+      </w:r>
+      <w:r>
+        <w:rPr>
+          <w:rFonts w:ascii="Garamond" w:hAnsi="Garamond"/>
+          <w:color w:val="000000" w:themeColor="text1"/>
+        </w:rPr>
+        <w:t>: p</w:t>
+      </w:r>
+      <w:r>
+        <w:rPr>
+          <w:rFonts w:ascii="Garamond" w:hAnsi="Garamond"/>
+          <w:color w:val="000000" w:themeColor="text1"/>
+        </w:rPr>
+        <w:t>ermite intercambiar ideas, dialogar, discutir, defender posiciones, responder</w:t>
       </w:r>
       <w:r>
         <w:rPr>
@@ -700,17 +663,50 @@
           <w:rFonts w:ascii="Garamond" w:hAnsi="Garamond"/>
           <w:color w:val="000000" w:themeColor="text1"/>
         </w:rPr>
-        <w:t>Síntesis. ¿Qué más quiere un político que lograr sintetizar su pensamiento en frases breves que sirvan para un título periodístico y que sean fácilmente recordadas? Pues Twitter es un lugar de excelencia para </w:t>
-      </w:r>
-      <w:hyperlink r:id="rId12" w:tgtFrame="_blank" w:tooltip="¿Poder de síntesis o bla bla bla?" w:history="1">
-        <w:r>
-          <w:rPr>
-            <w:rFonts w:ascii="Garamond" w:hAnsi="Garamond"/>
-            <w:color w:val="000000" w:themeColor="text1"/>
-          </w:rPr>
-          <w:t>afinar al máximo el poder de síntesis</w:t>
-        </w:r>
-      </w:hyperlink>
+        <w:t>Síntesis</w:t>
+      </w:r>
+      <w:r>
+        <w:rPr>
+          <w:rFonts w:ascii="Garamond" w:hAnsi="Garamond"/>
+          <w:color w:val="000000" w:themeColor="text1"/>
+        </w:rPr>
+        <w:t xml:space="preserve">: </w:t>
+      </w:r>
+      <w:r>
+        <w:rPr>
+          <w:rFonts w:ascii="Garamond" w:hAnsi="Garamond"/>
+          <w:color w:val="000000" w:themeColor="text1"/>
+        </w:rPr>
+        <w:t xml:space="preserve"> </w:t>
+      </w:r>
+      <w:r>
+        <w:rPr>
+          <w:rFonts w:ascii="Garamond" w:hAnsi="Garamond"/>
+          <w:color w:val="000000" w:themeColor="text1"/>
+        </w:rPr>
+        <w:t xml:space="preserve">facilita a los </w:t>
+      </w:r>
+      <w:r>
+        <w:rPr>
+          <w:rFonts w:ascii="Garamond" w:hAnsi="Garamond"/>
+          <w:color w:val="000000" w:themeColor="text1"/>
+        </w:rPr>
+        <w:t>político</w:t>
+      </w:r>
+      <w:r>
+        <w:rPr>
+          <w:rFonts w:ascii="Garamond" w:hAnsi="Garamond"/>
+          <w:color w:val="000000" w:themeColor="text1"/>
+        </w:rPr>
+        <w:t>s</w:t>
+      </w:r>
+      <w:r>
+        <w:rPr>
+          <w:rFonts w:ascii="Garamond" w:hAnsi="Garamond"/>
+          <w:color w:val="000000" w:themeColor="text1"/>
+        </w:rPr>
+        <w:t xml:space="preserve"> sintetizar su pensamiento en frases breves que sirvan para un título periodístico y que sean fácilmente recordadas</w:t>
+      </w:r>
       <w:r>
         <w:rPr>
           <w:rFonts w:ascii="Garamond" w:hAnsi="Garamond"/>
@@ -751,14 +747,21 @@
           <w:rFonts w:ascii="Garamond" w:hAnsi="Garamond"/>
           <w:color w:val="000000" w:themeColor="text1"/>
         </w:rPr>
-        <w:t>Twitter es perfecto para usar desde los smartphones. Lo cual significa que siempre va contigo, nada menos</w:t>
-      </w:r>
-      <w:r>
-        <w:rPr>
-          <w:rFonts w:ascii="Garamond" w:hAnsi="Garamond"/>
-          <w:color w:val="000000" w:themeColor="text1"/>
-        </w:rPr>
-        <w:t xml:space="preserve"> (</w:t>
+        <w:t>Twitter es perfecto para usar desde los smartphones</w:t>
+      </w:r>
+      <w:r>
+        <w:rPr>
+          <w:rFonts w:ascii="Garamond" w:hAnsi="Garamond"/>
+          <w:color w:val="000000" w:themeColor="text1"/>
+        </w:rPr>
+        <w:t xml:space="preserve"> </w:t>
+      </w:r>
+      <w:r>
+        <w:rPr>
+          <w:rFonts w:ascii="Garamond" w:hAnsi="Garamond"/>
+          <w:color w:val="000000" w:themeColor="text1"/>
+        </w:rPr>
+        <w:t>(</w:t>
       </w:r>
       <w:proofErr w:type="spellStart"/>
       <w:r>
@@ -774,14 +777,7 @@
           <w:rFonts w:ascii="Garamond" w:hAnsi="Garamond"/>
           <w:color w:val="000000" w:themeColor="text1"/>
         </w:rPr>
-        <w:t xml:space="preserve"> </w:t>
-      </w:r>
-      <w:r>
-        <w:rPr>
-          <w:rFonts w:ascii="Garamond" w:hAnsi="Garamond"/>
-          <w:color w:val="000000" w:themeColor="text1"/>
-        </w:rPr>
-        <w:t>, 2022).</w:t>
+        <w:t xml:space="preserve"> , 2022).</w:t>
       </w:r>
     </w:p>
     <w:p>
@@ -798,7 +794,6 @@
           <w:rFonts w:ascii="Garamond" w:hAnsi="Garamond"/>
           <w:color w:val="000000" w:themeColor="text1"/>
         </w:rPr>
-        <w:lastRenderedPageBreak/>
         <w:t xml:space="preserve">En este sentido, </w:t>
       </w:r>
       <w:r>
@@ -806,45 +801,99 @@
           <w:rFonts w:ascii="Garamond" w:hAnsi="Garamond"/>
           <w:color w:val="000000" w:themeColor="text1"/>
         </w:rPr>
-        <w:t xml:space="preserve">Twitter se ha convertido en un espacio para la difusión de ideas, información y sentimientos por parte de los usuarios. No es la más utilizada a nivel mundial, pero sí es la más influyente en el discurso público. En las últimas décadas se ha convertido en la plataforma para que muchos políticos de todo el mundo se comuniquen con su audiencia y puedan dar a conocer sus iniciativas de política pública y de mandato de gobierno. Sin </w:t>
-      </w:r>
-      <w:r>
-        <w:rPr>
-          <w:rFonts w:ascii="Garamond" w:hAnsi="Garamond"/>
-          <w:color w:val="000000" w:themeColor="text1"/>
-        </w:rPr>
-        <w:t>embargo</w:t>
-      </w:r>
-      <w:r>
-        <w:rPr>
-          <w:rFonts w:ascii="Garamond" w:hAnsi="Garamond"/>
-          <w:color w:val="000000" w:themeColor="text1"/>
-        </w:rPr>
-        <w:t xml:space="preserve">, por la cantidad de </w:t>
-      </w:r>
-      <w:r>
-        <w:rPr>
-          <w:rFonts w:ascii="Garamond" w:hAnsi="Garamond"/>
-          <w:color w:val="000000" w:themeColor="text1"/>
-        </w:rPr>
-        <w:t>cifras</w:t>
-      </w:r>
-      <w:r>
-        <w:rPr>
-          <w:rFonts w:ascii="Garamond" w:hAnsi="Garamond"/>
-          <w:color w:val="000000" w:themeColor="text1"/>
-        </w:rPr>
-        <w:t xml:space="preserve"> que se manejan en las redes sociales, y en especial esta, resulta complejo hacer predicciones sobre sus discursos. </w:t>
+        <w:t xml:space="preserve">Twitter se ha convertido en un espacio para la difusión de ideas, información y sentimientos por parte de los usuarios. No es la más utilizada a nivel mundial, pero sí es la más influyente en el discurso público. En las </w:t>
+      </w:r>
+      <w:r>
+        <w:rPr>
+          <w:rFonts w:ascii="Garamond" w:hAnsi="Garamond"/>
+          <w:color w:val="000000" w:themeColor="text1"/>
+        </w:rPr>
+        <w:t xml:space="preserve">últimas décadas se ha convertido en la plataforma para que muchos políticos de todo el mundo se comuniquen con su audiencia y puedan dar a conocer sus iniciativas de política pública y de mandato de gobierno. </w:t>
+      </w:r>
+      <w:r>
+        <w:rPr>
+          <w:rFonts w:ascii="Garamond" w:hAnsi="Garamond"/>
+          <w:color w:val="000000" w:themeColor="text1"/>
+        </w:rPr>
+        <w:t>Ejemplo de ello, se ha visto en las elecciones de Estados Unidos, pues l</w:t>
+      </w:r>
+      <w:r>
+        <w:rPr>
+          <w:rFonts w:ascii="Garamond" w:hAnsi="Garamond"/>
+          <w:color w:val="000000" w:themeColor="text1"/>
+        </w:rPr>
+        <w:t>a campaña electoral de Obama en 2008 marcó el camino. Twitter fue una de sus herramientas más novedosas, y el día de la elección ya tenía 100 mil seguidores. En 2012, apenas 4 años después, Obama llegó al día de la elección con 20 millones de seguidores</w:t>
+      </w:r>
+      <w:r>
+        <w:rPr>
+          <w:rFonts w:ascii="Garamond" w:hAnsi="Garamond"/>
+          <w:color w:val="000000" w:themeColor="text1"/>
+        </w:rPr>
+        <w:t xml:space="preserve"> </w:t>
+      </w:r>
+      <w:r>
+        <w:rPr>
+          <w:rFonts w:ascii="Garamond" w:hAnsi="Garamond"/>
+          <w:color w:val="000000" w:themeColor="text1"/>
+        </w:rPr>
+        <w:t>(</w:t>
+      </w:r>
+      <w:proofErr w:type="spellStart"/>
+      <w:proofErr w:type="gramStart"/>
+      <w:r>
+        <w:rPr>
+          <w:rFonts w:ascii="Garamond" w:hAnsi="Garamond"/>
+          <w:color w:val="000000" w:themeColor="text1"/>
+        </w:rPr>
+        <w:t>Eskibel</w:t>
+      </w:r>
+      <w:proofErr w:type="spellEnd"/>
+      <w:r>
+        <w:rPr>
+          <w:rFonts w:ascii="Garamond" w:hAnsi="Garamond"/>
+          <w:color w:val="000000" w:themeColor="text1"/>
+        </w:rPr>
+        <w:t xml:space="preserve"> ,</w:t>
+      </w:r>
+      <w:proofErr w:type="gramEnd"/>
+      <w:r>
+        <w:rPr>
+          <w:rFonts w:ascii="Garamond" w:hAnsi="Garamond"/>
+          <w:color w:val="000000" w:themeColor="text1"/>
+        </w:rPr>
+        <w:t xml:space="preserve"> 2022).</w:t>
       </w:r>
     </w:p>
     <w:p>
       <w:pPr>
-        <w:spacing w:after="240"/>
+        <w:spacing w:before="100" w:beforeAutospacing="1" w:after="100" w:afterAutospacing="1"/>
         <w:jc w:val="both"/>
         <w:rPr>
           <w:rFonts w:ascii="Garamond" w:hAnsi="Garamond"/>
-        </w:rPr>
-      </w:pPr>
+          <w:color w:val="000000" w:themeColor="text1"/>
+        </w:rPr>
+      </w:pPr>
+      <w:r>
+        <w:rPr>
+          <w:rFonts w:ascii="Garamond" w:hAnsi="Garamond"/>
+          <w:color w:val="000000" w:themeColor="text1"/>
+        </w:rPr>
+        <w:t xml:space="preserve">Sin embargo, por la cantidad de </w:t>
+      </w:r>
+      <w:r>
+        <w:rPr>
+          <w:rFonts w:ascii="Garamond" w:hAnsi="Garamond"/>
+          <w:color w:val="000000" w:themeColor="text1"/>
+        </w:rPr>
+        <w:t xml:space="preserve">cifras que se manejan en las redes sociales, y en especial esta, resulta complejo hacer predicciones sobre sus </w:t>
+      </w:r>
+      <w:r>
+        <w:rPr>
+          <w:rFonts w:ascii="Garamond" w:hAnsi="Garamond"/>
+          <w:color w:val="000000" w:themeColor="text1"/>
+        </w:rPr>
+        <w:t xml:space="preserve">tweets. </w:t>
+      </w:r>
       <w:r>
         <w:rPr>
           <w:rFonts w:ascii="Garamond" w:hAnsi="Garamond"/>
@@ -885,13 +934,7 @@
         <w:rPr>
           <w:rFonts w:ascii="Garamond" w:hAnsi="Garamond"/>
         </w:rPr>
-        <w:t xml:space="preserve"> predecir a quién pertenece cada tuit. El conjunto de datos de capacitación contiene tuits de las cuentas de tres destacados políticos colombianos: Claudia López, Gustavo Petro y Álvaro Uribe. El conjunto de datos de prueba contiene 500 tweets sin etiquetar. Queremos predecir qué cuenta publicó los tweets en el conjunto de prueba.</w:t>
-      </w:r>
-      <w:r>
-        <w:rPr>
-          <w:rFonts w:ascii="Garamond" w:hAnsi="Garamond"/>
-        </w:rPr>
-        <w:t xml:space="preserve"> </w:t>
+        <w:t xml:space="preserve"> predecir a quién pertenece cada tuit. El conjunto de datos de capacitación contiene tuits de las cuentas de tres destacados políticos colombianos: Claudia López, Gustavo Petro y Álvaro Uribe. El conjunto de datos de prueba contiene 500 tweets sin etiquetar. </w:t>
       </w:r>
     </w:p>
     <w:p>
@@ -906,6 +949,7 @@
           <w:rFonts w:ascii="Garamond" w:hAnsi="Garamond"/>
           <w:highlight w:val="yellow"/>
         </w:rPr>
+        <w:lastRenderedPageBreak/>
         <w:t xml:space="preserve">En el presente documento se consideran cuatro (4) modelos predictivos y se profundiza en el que presenta mejor desempeño. Se evalúan una regresión lineal simple, regresiones lineales regularizadas de Lasso y Ridge y, finalmente, un modelo </w:t>
       </w:r>
       <w:proofErr w:type="spellStart"/>
@@ -1062,7 +1106,7 @@
         </w:rPr>
         <w:t xml:space="preserve"> </w:t>
       </w:r>
-      <w:hyperlink r:id="rId13" w:history="1">
+      <w:hyperlink r:id="rId9" w:history="1">
         <w:r>
           <w:rPr>
             <w:rStyle w:val="Hipervnculo"/>
@@ -1408,7 +1452,6 @@
         <w:rPr>
           <w:rFonts w:ascii="Garamond" w:hAnsi="Garamond"/>
         </w:rPr>
-        <w:lastRenderedPageBreak/>
         <w:t xml:space="preserve">El precio de una vivienda puede estar </w:t>
       </w:r>
       <w:r>
@@ -1615,42 +1658,16 @@
         <w:rPr>
           <w:rFonts w:ascii="Garamond" w:hAnsi="Garamond"/>
           <w:color w:val="000000" w:themeColor="text1"/>
-          <w:lang w:val="en-US"/>
-        </w:rPr>
-        <w:t>Twitter.</w:t>
-      </w:r>
-      <w:r>
-        <w:rPr>
-          <w:rFonts w:ascii="Garamond" w:hAnsi="Garamond"/>
-          <w:color w:val="000000" w:themeColor="text1"/>
-          <w:lang w:val="en-US"/>
-        </w:rPr>
-        <w:t>, (</w:t>
-      </w:r>
-      <w:proofErr w:type="spellStart"/>
-      <w:r>
-        <w:rPr>
-          <w:rFonts w:ascii="Garamond" w:hAnsi="Garamond"/>
-          <w:color w:val="000000" w:themeColor="text1"/>
-          <w:lang w:val="en-US"/>
-        </w:rPr>
-        <w:t>s.f.</w:t>
-      </w:r>
-      <w:proofErr w:type="spellEnd"/>
-      <w:r>
-        <w:rPr>
-          <w:rFonts w:ascii="Garamond" w:hAnsi="Garamond"/>
-          <w:color w:val="000000" w:themeColor="text1"/>
-          <w:lang w:val="en-US"/>
-        </w:rPr>
-        <w:t xml:space="preserve">). </w:t>
-      </w:r>
-      <w:r>
-        <w:rPr>
-          <w:rFonts w:ascii="Garamond" w:hAnsi="Garamond"/>
-          <w:color w:val="000000" w:themeColor="text1"/>
           <w:lang w:val="es-CO"/>
         </w:rPr>
+        <w:t xml:space="preserve">Twitter., (s.f.). </w:t>
+      </w:r>
+      <w:r>
+        <w:rPr>
+          <w:rFonts w:ascii="Garamond" w:hAnsi="Garamond"/>
+          <w:color w:val="000000" w:themeColor="text1"/>
+          <w:lang w:val="es-CO"/>
+        </w:rPr>
         <w:t xml:space="preserve">Preguntas </w:t>
       </w:r>
       <w:r>
@@ -1661,7 +1678,7 @@
         </w:rPr>
         <w:t xml:space="preserve">frecuentes para usuarios nuevos. Centro de ayuda. Recuperado de: </w:t>
       </w:r>
-      <w:hyperlink r:id="rId14" w:history="1">
+      <w:hyperlink r:id="rId10" w:history="1">
         <w:r>
           <w:rPr>
             <w:rStyle w:val="Hipervnculo"/>
@@ -1725,7 +1742,7 @@
         </w:rPr>
         <w:t xml:space="preserve">. Recuperado de: </w:t>
       </w:r>
-      <w:hyperlink r:id="rId15" w:history="1">
+      <w:hyperlink r:id="rId11" w:history="1">
         <w:r>
           <w:rPr>
             <w:rStyle w:val="Hipervnculo"/>
@@ -1759,14 +1776,15 @@
           <w:rFonts w:ascii="Garamond" w:hAnsi="Garamond"/>
           <w:lang w:val="es-CO"/>
         </w:rPr>
-        <w:t>Gomila</w:t>
-      </w:r>
-      <w:r>
-        <w:rPr>
-          <w:rFonts w:ascii="Garamond" w:hAnsi="Garamond"/>
+        <w:t xml:space="preserve">Gomila, G., (2020). </w:t>
+      </w:r>
+      <w:r>
+        <w:rPr>
+          <w:rFonts w:ascii="Garamond" w:hAnsi="Garamond"/>
+          <w:color w:val="000000" w:themeColor="text1"/>
           <w:lang w:val="es-CO"/>
         </w:rPr>
-        <w:t xml:space="preserve">, G., (2020). </w:t>
+        <w:t>¿Para qué usan Twitter los partidos en campaña?</w:t>
       </w:r>
       <w:r>
         <w:rPr>
@@ -1774,17 +1792,9 @@
           <w:color w:val="000000" w:themeColor="text1"/>
           <w:lang w:val="es-CO"/>
         </w:rPr>
-        <w:t>¿Para qué usan Twitter los partidos en campaña?</w:t>
-      </w:r>
-      <w:r>
-        <w:rPr>
-          <w:rFonts w:ascii="Garamond" w:hAnsi="Garamond"/>
-          <w:color w:val="000000" w:themeColor="text1"/>
-          <w:lang w:val="es-CO"/>
-        </w:rPr>
         <w:t xml:space="preserve">. Recuperado de: </w:t>
       </w:r>
-      <w:hyperlink r:id="rId16" w:history="1">
+      <w:hyperlink r:id="rId12" w:history="1">
         <w:r>
           <w:rPr>
             <w:rStyle w:val="Hipervnculo"/>
@@ -1818,7 +1828,7 @@
       </w:pPr>
     </w:p>
     <w:sectPr>
-      <w:headerReference w:type="default" r:id="rId17"/>
+      <w:headerReference w:type="default" r:id="rId13"/>
       <w:pgSz w:w="12240" w:h="15840"/>
       <w:pgMar w:top="1440" w:right="1080" w:bottom="1440" w:left="1080" w:header="708" w:footer="708" w:gutter="0"/>
       <w:cols w:space="708"/>

</xml_diff>